<commit_message>
resultat har borjat med anvandningomrade
</commit_message>
<xml_diff>
--- a/Resultat.docx
+++ b/Resultat.docx
@@ -594,7 +594,7 @@
         </w:rPr>
         <w:t>, men som utvecklas åt det hållet(</w:t>
       </w:r>
-      <w:hyperlink r:id="rId7" w:history="1">
+      <w:hyperlink r:id="rId9" w:history="1">
         <w:r>
           <w:rPr>
             <w:rStyle w:val="Hyperlink"/>
@@ -2198,8 +2198,6 @@
         </w:rPr>
         <w:t>.</w:t>
       </w:r>
-      <w:bookmarkStart w:id="0" w:name="_GoBack"/>
-      <w:bookmarkEnd w:id="0"/>
     </w:p>
     <w:p>
       <w:pPr>
@@ -5852,6 +5850,1208 @@
         </w:rPr>
       </w:pPr>
     </w:p>
+    <w:p>
+      <w:pPr>
+        <w:rPr>
+          <w:rFonts w:ascii="Times New Roman" w:hAnsi="Times New Roman" w:cs="Times New Roman"/>
+          <w:i/>
+          <w:sz w:val="24"/>
+          <w:szCs w:val="24"/>
+        </w:rPr>
+      </w:pPr>
+    </w:p>
+    <w:p>
+      <w:pPr>
+        <w:rPr>
+          <w:rFonts w:ascii="Times New Roman" w:hAnsi="Times New Roman" w:cs="Times New Roman"/>
+          <w:i/>
+          <w:sz w:val="24"/>
+          <w:szCs w:val="24"/>
+        </w:rPr>
+      </w:pPr>
+    </w:p>
+    <w:p>
+      <w:pPr>
+        <w:rPr>
+          <w:rFonts w:ascii="Times New Roman" w:hAnsi="Times New Roman" w:cs="Times New Roman"/>
+          <w:i/>
+          <w:sz w:val="24"/>
+          <w:szCs w:val="24"/>
+        </w:rPr>
+      </w:pPr>
+    </w:p>
+    <w:p>
+      <w:pPr>
+        <w:rPr>
+          <w:rFonts w:ascii="Times New Roman" w:hAnsi="Times New Roman" w:cs="Times New Roman"/>
+          <w:i/>
+          <w:sz w:val="24"/>
+          <w:szCs w:val="24"/>
+        </w:rPr>
+      </w:pPr>
+    </w:p>
+    <w:p>
+      <w:pPr>
+        <w:rPr>
+          <w:rFonts w:ascii="Times New Roman" w:hAnsi="Times New Roman" w:cs="Times New Roman"/>
+          <w:i/>
+          <w:sz w:val="24"/>
+          <w:szCs w:val="24"/>
+        </w:rPr>
+      </w:pPr>
+    </w:p>
+    <w:p>
+      <w:pPr>
+        <w:rPr>
+          <w:rFonts w:ascii="Times New Roman" w:hAnsi="Times New Roman" w:cs="Times New Roman"/>
+          <w:i/>
+          <w:sz w:val="24"/>
+          <w:szCs w:val="24"/>
+        </w:rPr>
+      </w:pPr>
+    </w:p>
+    <w:p>
+      <w:pPr>
+        <w:rPr>
+          <w:rFonts w:ascii="Times New Roman" w:hAnsi="Times New Roman" w:cs="Times New Roman"/>
+          <w:i/>
+          <w:sz w:val="24"/>
+          <w:szCs w:val="24"/>
+        </w:rPr>
+      </w:pPr>
+    </w:p>
+    <w:p>
+      <w:pPr>
+        <w:rPr>
+          <w:rFonts w:ascii="Times New Roman" w:hAnsi="Times New Roman" w:cs="Times New Roman"/>
+          <w:i/>
+          <w:sz w:val="24"/>
+          <w:szCs w:val="24"/>
+        </w:rPr>
+      </w:pPr>
+    </w:p>
+    <w:p>
+      <w:pPr>
+        <w:rPr>
+          <w:rFonts w:ascii="Times New Roman" w:hAnsi="Times New Roman" w:cs="Times New Roman"/>
+          <w:i/>
+          <w:sz w:val="24"/>
+          <w:szCs w:val="24"/>
+        </w:rPr>
+      </w:pPr>
+    </w:p>
+    <w:p>
+      <w:pPr>
+        <w:rPr>
+          <w:rFonts w:ascii="Times New Roman" w:hAnsi="Times New Roman" w:cs="Times New Roman"/>
+          <w:sz w:val="32"/>
+          <w:szCs w:val="32"/>
+        </w:rPr>
+      </w:pPr>
+      <w:r>
+        <w:rPr>
+          <w:rFonts w:ascii="Times New Roman" w:hAnsi="Times New Roman" w:cs="Times New Roman"/>
+          <w:sz w:val="32"/>
+          <w:szCs w:val="32"/>
+        </w:rPr>
+        <w:lastRenderedPageBreak/>
+        <w:t>Användningsområden</w:t>
+      </w:r>
+    </w:p>
+    <w:p>
+      <w:pPr>
+        <w:rPr>
+          <w:rFonts w:ascii="Times New Roman" w:hAnsi="Times New Roman" w:cs="Times New Roman"/>
+          <w:sz w:val="24"/>
+          <w:szCs w:val="24"/>
+        </w:rPr>
+      </w:pPr>
+      <w:r>
+        <w:rPr>
+          <w:rFonts w:ascii="Times New Roman" w:hAnsi="Times New Roman" w:cs="Times New Roman"/>
+          <w:sz w:val="24"/>
+          <w:szCs w:val="24"/>
+        </w:rPr>
+        <w:t xml:space="preserve">Mobilawebbsidor och Desktopwebbsidor har olika besökare beroende på vilken typ av webbsida det är och var den ses ifrån, även åldern spelar roll då det visar sig i statistik att ungdomar är de största användarna av mobilt internet[ref svenskarna]. I Sverige utförs det varje år en statistiksredovisning på svenskar och deras internetanvändning[Svenskar och deras internet]. Trots distansen ser användningen av mobilt internet ungefär likadant i Sverige så som i USA, i </w:t>
+      </w:r>
+      <w:r>
+        <w:rPr>
+          <w:rFonts w:ascii="Times New Roman" w:hAnsi="Times New Roman" w:cs="Times New Roman"/>
+          <w:sz w:val="24"/>
+          <w:szCs w:val="24"/>
+        </w:rPr>
+        <w:t>detta</w:t>
+      </w:r>
+      <w:r>
+        <w:rPr>
+          <w:rFonts w:ascii="Times New Roman" w:hAnsi="Times New Roman" w:cs="Times New Roman"/>
+          <w:sz w:val="24"/>
+          <w:szCs w:val="24"/>
+        </w:rPr>
+        <w:t xml:space="preserve"> kapitel visas resultat på en litteraturstudie där fokus läggs på användning av webbsidor beroende på användarnas åldersgrupp, </w:t>
+      </w:r>
+      <w:r>
+        <w:rPr>
+          <w:rFonts w:ascii="Times New Roman" w:hAnsi="Times New Roman" w:cs="Times New Roman"/>
+          <w:sz w:val="24"/>
+          <w:szCs w:val="24"/>
+        </w:rPr>
+        <w:t>kontext på webbsidan samt miljön webbsidan ses ifrån.</w:t>
+      </w:r>
+    </w:p>
+    <w:p>
+      <w:pPr>
+        <w:rPr>
+          <w:rFonts w:ascii="Times New Roman" w:hAnsi="Times New Roman" w:cs="Times New Roman"/>
+          <w:sz w:val="24"/>
+          <w:szCs w:val="24"/>
+        </w:rPr>
+      </w:pPr>
+    </w:p>
+    <w:p>
+      <w:pPr>
+        <w:rPr>
+          <w:rFonts w:ascii="Times New Roman" w:hAnsi="Times New Roman" w:cs="Times New Roman"/>
+          <w:b/>
+          <w:sz w:val="24"/>
+          <w:szCs w:val="24"/>
+        </w:rPr>
+      </w:pPr>
+      <w:r>
+        <w:rPr>
+          <w:rFonts w:ascii="Times New Roman" w:hAnsi="Times New Roman" w:cs="Times New Roman"/>
+          <w:b/>
+          <w:sz w:val="24"/>
+          <w:szCs w:val="24"/>
+        </w:rPr>
+        <w:t>Åldersgrupp</w:t>
+      </w:r>
+    </w:p>
+    <w:p>
+      <w:pPr>
+        <w:rPr>
+          <w:rFonts w:ascii="Times New Roman" w:hAnsi="Times New Roman" w:cs="Times New Roman"/>
+          <w:sz w:val="24"/>
+          <w:szCs w:val="24"/>
+        </w:rPr>
+      </w:pPr>
+      <w:r>
+        <w:rPr>
+          <w:rFonts w:ascii="Times New Roman" w:hAnsi="Times New Roman" w:cs="Times New Roman"/>
+          <w:sz w:val="24"/>
+          <w:szCs w:val="24"/>
+        </w:rPr>
+        <w:t>I de flesta vetenskapliga artiklar</w:t>
+      </w:r>
+      <w:r>
+        <w:rPr>
+          <w:rFonts w:ascii="Times New Roman" w:hAnsi="Times New Roman" w:cs="Times New Roman"/>
+          <w:sz w:val="24"/>
+          <w:szCs w:val="24"/>
+        </w:rPr>
+        <w:t xml:space="preserve"> gällande användning av mobilt internet</w:t>
+      </w:r>
+      <w:r>
+        <w:rPr>
+          <w:rFonts w:ascii="Times New Roman" w:hAnsi="Times New Roman" w:cs="Times New Roman"/>
+          <w:sz w:val="24"/>
+          <w:szCs w:val="24"/>
+        </w:rPr>
+        <w:t xml:space="preserve"> har man inriktat sig till </w:t>
+      </w:r>
+      <w:r>
+        <w:rPr>
+          <w:rFonts w:ascii="Times New Roman" w:hAnsi="Times New Roman" w:cs="Times New Roman"/>
+          <w:sz w:val="24"/>
+          <w:szCs w:val="24"/>
+        </w:rPr>
+        <w:t xml:space="preserve">användare där målgruppen är från 19 uppåt, med en medelålder mellan 20-29. Bara detta syftar på att en stor del av användarna för mobilt internet består utav den målgruppen. I statistik man har utfört för att ta reda på svenskarna användning utav </w:t>
+      </w:r>
+      <w:r>
+        <w:rPr>
+          <w:rFonts w:ascii="Times New Roman" w:hAnsi="Times New Roman" w:cs="Times New Roman"/>
+          <w:sz w:val="24"/>
+          <w:szCs w:val="24"/>
+        </w:rPr>
+        <w:t xml:space="preserve">mobilt </w:t>
+      </w:r>
+      <w:r>
+        <w:rPr>
+          <w:rFonts w:ascii="Times New Roman" w:hAnsi="Times New Roman" w:cs="Times New Roman"/>
+          <w:sz w:val="24"/>
+          <w:szCs w:val="24"/>
+        </w:rPr>
+        <w:t>internet sträcker man sig ner till 12 år</w:t>
+      </w:r>
+      <w:r>
+        <w:rPr>
+          <w:rFonts w:ascii="Times New Roman" w:hAnsi="Times New Roman" w:cs="Times New Roman"/>
+          <w:sz w:val="24"/>
+          <w:szCs w:val="24"/>
+        </w:rPr>
+        <w:t xml:space="preserve"> vid gällande av att</w:t>
+      </w:r>
+      <w:r>
+        <w:rPr>
+          <w:rFonts w:ascii="Times New Roman" w:hAnsi="Times New Roman" w:cs="Times New Roman"/>
+          <w:sz w:val="24"/>
+          <w:szCs w:val="24"/>
+        </w:rPr>
+        <w:t xml:space="preserve"> användande</w:t>
+      </w:r>
+      <w:r>
+        <w:rPr>
+          <w:rFonts w:ascii="Times New Roman" w:hAnsi="Times New Roman" w:cs="Times New Roman"/>
+          <w:sz w:val="24"/>
+          <w:szCs w:val="24"/>
+        </w:rPr>
+        <w:t>t</w:t>
+      </w:r>
+      <w:r>
+        <w:rPr>
+          <w:rFonts w:ascii="Times New Roman" w:hAnsi="Times New Roman" w:cs="Times New Roman"/>
+          <w:sz w:val="24"/>
+          <w:szCs w:val="24"/>
+        </w:rPr>
+        <w:t xml:space="preserve"> av en daglig basis.</w:t>
+      </w:r>
+      <w:r>
+        <w:rPr>
+          <w:rFonts w:ascii="Times New Roman" w:hAnsi="Times New Roman" w:cs="Times New Roman"/>
+          <w:sz w:val="24"/>
+          <w:szCs w:val="24"/>
+        </w:rPr>
+        <w:t xml:space="preserve"> </w:t>
+      </w:r>
+      <w:r>
+        <w:rPr>
+          <w:rFonts w:ascii="Times New Roman" w:hAnsi="Times New Roman" w:cs="Times New Roman"/>
+          <w:sz w:val="24"/>
+          <w:szCs w:val="24"/>
+        </w:rPr>
+        <w:t>Trots detta stämmer målgruppen som har valts i de vetenskapliga artiklar väldigt bra då statistik visar att den stora målgruppen i Sverige av mobilt internet är mellan 16-25 år där 69 % av målgruppen använder sig utav mobilt internet dagligen. Tätt efter är målgruppen från 26-35 där 68 % och 12-15 där 67</w:t>
+      </w:r>
+      <w:r>
+        <w:rPr>
+          <w:rFonts w:ascii="Times New Roman" w:hAnsi="Times New Roman" w:cs="Times New Roman"/>
+          <w:sz w:val="24"/>
+          <w:szCs w:val="24"/>
+        </w:rPr>
+        <w:t xml:space="preserve"> % använder sig utav mobilt internet dagligen. Den stora förändringen sker inte förens målgrupp med 46-55 där endast 30 % använder sig utav mobilt internet. Lägst är målgruppen från 76 uppåt som ligger på 1 % men där internet användningen överhuvudtaget inte är så stor.</w:t>
+      </w:r>
+    </w:p>
+    <w:p>
+      <w:pPr>
+        <w:rPr>
+          <w:rFonts w:ascii="Times New Roman" w:hAnsi="Times New Roman" w:cs="Times New Roman"/>
+          <w:sz w:val="24"/>
+          <w:szCs w:val="24"/>
+        </w:rPr>
+      </w:pPr>
+    </w:p>
+    <w:p>
+      <w:pPr>
+        <w:jc w:val="center"/>
+        <w:rPr>
+          <w:rFonts w:ascii="Times New Roman" w:hAnsi="Times New Roman" w:cs="Times New Roman"/>
+          <w:sz w:val="24"/>
+          <w:szCs w:val="24"/>
+        </w:rPr>
+      </w:pPr>
+      <w:r>
+        <w:rPr>
+          <w:rFonts w:ascii="Times New Roman" w:hAnsi="Times New Roman" w:cs="Times New Roman"/>
+          <w:noProof/>
+          <w:sz w:val="24"/>
+          <w:szCs w:val="24"/>
+          <w:lang w:eastAsia="sv-SE"/>
+        </w:rPr>
+        <w:drawing>
+          <wp:inline distT="0" distB="0" distL="0" distR="0">
+            <wp:extent cx="4312920" cy="2575560"/>
+            <wp:effectExtent l="0" t="0" r="11430" b="15240"/>
+            <wp:docPr id="1" name="Chart 1"/>
+            <wp:cNvGraphicFramePr/>
+            <a:graphic xmlns:a="http://schemas.openxmlformats.org/drawingml/2006/main">
+              <a:graphicData uri="http://schemas.openxmlformats.org/drawingml/2006/chart">
+                <c:chart xmlns:c="http://schemas.openxmlformats.org/drawingml/2006/chart" xmlns:r="http://schemas.openxmlformats.org/officeDocument/2006/relationships" r:id="rId10"/>
+              </a:graphicData>
+            </a:graphic>
+          </wp:inline>
+        </w:drawing>
+      </w:r>
+    </w:p>
+    <w:p>
+      <w:pPr>
+        <w:jc w:val="center"/>
+        <w:rPr>
+          <w:rFonts w:ascii="Times New Roman" w:hAnsi="Times New Roman" w:cs="Times New Roman"/>
+          <w:i/>
+          <w:sz w:val="24"/>
+          <w:szCs w:val="24"/>
+        </w:rPr>
+      </w:pPr>
+      <w:r>
+        <w:rPr>
+          <w:rFonts w:ascii="Times New Roman" w:hAnsi="Times New Roman" w:cs="Times New Roman"/>
+          <w:i/>
+          <w:sz w:val="24"/>
+          <w:szCs w:val="24"/>
+        </w:rPr>
+        <w:t>Andel av befolkningen som använder sig utav mobilt internet</w:t>
+      </w:r>
+      <w:r>
+        <w:rPr>
+          <w:rFonts w:ascii="Times New Roman" w:hAnsi="Times New Roman" w:cs="Times New Roman"/>
+          <w:i/>
+          <w:sz w:val="24"/>
+          <w:szCs w:val="24"/>
+        </w:rPr>
+        <w:t xml:space="preserve"> i procent</w:t>
+      </w:r>
+      <w:r>
+        <w:rPr>
+          <w:rFonts w:ascii="Times New Roman" w:hAnsi="Times New Roman" w:cs="Times New Roman"/>
+          <w:i/>
+          <w:sz w:val="24"/>
+          <w:szCs w:val="24"/>
+        </w:rPr>
+        <w:t>form, statistik taget från ”Svenskarna och internet 2012”[ref]</w:t>
+      </w:r>
+    </w:p>
+    <w:p>
+      <w:pPr>
+        <w:rPr>
+          <w:rFonts w:ascii="Times New Roman" w:hAnsi="Times New Roman" w:cs="Times New Roman"/>
+          <w:sz w:val="24"/>
+          <w:szCs w:val="24"/>
+        </w:rPr>
+      </w:pPr>
+      <w:r>
+        <w:rPr>
+          <w:rFonts w:ascii="Times New Roman" w:hAnsi="Times New Roman" w:cs="Times New Roman"/>
+          <w:sz w:val="24"/>
+          <w:szCs w:val="24"/>
+        </w:rPr>
+        <w:lastRenderedPageBreak/>
+        <w:t>Kontext</w:t>
+      </w:r>
+    </w:p>
+    <w:p>
+      <w:pPr>
+        <w:rPr>
+          <w:rFonts w:ascii="Times New Roman" w:hAnsi="Times New Roman" w:cs="Times New Roman"/>
+          <w:sz w:val="24"/>
+          <w:szCs w:val="24"/>
+        </w:rPr>
+      </w:pPr>
+      <w:r>
+        <w:rPr>
+          <w:rFonts w:ascii="Times New Roman" w:hAnsi="Times New Roman" w:cs="Times New Roman"/>
+          <w:sz w:val="24"/>
+          <w:szCs w:val="24"/>
+        </w:rPr>
+        <w:t xml:space="preserve">Med kontext menas sidans typiska innehåll, det vill säga huvudsyftet med webbsidan. Beroende på webbsidans kontext kan användarna finna det simplare att använda antingen desktop eller mobilt, eller helt enkelt den enheten närmast till hands. </w:t>
+      </w:r>
+      <w:r>
+        <w:rPr>
+          <w:rFonts w:ascii="Times New Roman" w:hAnsi="Times New Roman" w:cs="Times New Roman"/>
+          <w:sz w:val="24"/>
+          <w:szCs w:val="24"/>
+        </w:rPr>
+        <w:t>Av de vetenskapliga artiklar som har tagits med i litteraturstudien har alla gemensamt att poängtera att mobilt internet används flitigt för:</w:t>
+      </w:r>
+    </w:p>
+    <w:p>
+      <w:pPr>
+        <w:pStyle w:val="ListParagraph"/>
+        <w:numPr>
+          <w:ilvl w:val="0"/>
+          <w:numId w:val="4"/>
+        </w:numPr>
+        <w:rPr>
+          <w:rFonts w:ascii="Times New Roman" w:hAnsi="Times New Roman" w:cs="Times New Roman"/>
+          <w:b/>
+          <w:sz w:val="24"/>
+          <w:szCs w:val="24"/>
+        </w:rPr>
+      </w:pPr>
+      <w:r>
+        <w:rPr>
+          <w:rFonts w:ascii="Times New Roman" w:hAnsi="Times New Roman" w:cs="Times New Roman"/>
+          <w:b/>
+          <w:sz w:val="24"/>
+          <w:szCs w:val="24"/>
+        </w:rPr>
+        <w:t>Sköta E-post</w:t>
+      </w:r>
+    </w:p>
+    <w:p>
+      <w:pPr>
+        <w:pStyle w:val="ListParagraph"/>
+        <w:numPr>
+          <w:ilvl w:val="0"/>
+          <w:numId w:val="4"/>
+        </w:numPr>
+        <w:rPr>
+          <w:rFonts w:ascii="Times New Roman" w:hAnsi="Times New Roman" w:cs="Times New Roman"/>
+          <w:b/>
+          <w:sz w:val="24"/>
+          <w:szCs w:val="24"/>
+        </w:rPr>
+      </w:pPr>
+      <w:r>
+        <w:rPr>
+          <w:rFonts w:ascii="Times New Roman" w:hAnsi="Times New Roman" w:cs="Times New Roman"/>
+          <w:b/>
+          <w:sz w:val="24"/>
+          <w:szCs w:val="24"/>
+        </w:rPr>
+        <w:t>Sociala nätverk</w:t>
+      </w:r>
+    </w:p>
+    <w:p>
+      <w:pPr>
+        <w:pStyle w:val="ListParagraph"/>
+        <w:numPr>
+          <w:ilvl w:val="0"/>
+          <w:numId w:val="4"/>
+        </w:numPr>
+        <w:rPr>
+          <w:rFonts w:ascii="Times New Roman" w:hAnsi="Times New Roman" w:cs="Times New Roman"/>
+          <w:b/>
+          <w:sz w:val="24"/>
+          <w:szCs w:val="24"/>
+        </w:rPr>
+      </w:pPr>
+      <w:r>
+        <w:rPr>
+          <w:rFonts w:ascii="Times New Roman" w:hAnsi="Times New Roman" w:cs="Times New Roman"/>
+          <w:b/>
+          <w:sz w:val="24"/>
+          <w:szCs w:val="24"/>
+        </w:rPr>
+        <w:t>Kolla nyheter, väder</w:t>
+      </w:r>
+    </w:p>
+    <w:p>
+      <w:pPr>
+        <w:pStyle w:val="ListParagraph"/>
+        <w:numPr>
+          <w:ilvl w:val="0"/>
+          <w:numId w:val="4"/>
+        </w:numPr>
+        <w:rPr>
+          <w:rFonts w:ascii="Times New Roman" w:hAnsi="Times New Roman" w:cs="Times New Roman"/>
+          <w:b/>
+          <w:sz w:val="24"/>
+          <w:szCs w:val="24"/>
+        </w:rPr>
+      </w:pPr>
+      <w:r>
+        <w:rPr>
+          <w:rFonts w:ascii="Times New Roman" w:hAnsi="Times New Roman" w:cs="Times New Roman"/>
+          <w:b/>
+          <w:sz w:val="24"/>
+          <w:szCs w:val="24"/>
+        </w:rPr>
+        <w:t xml:space="preserve">Söka </w:t>
+      </w:r>
+      <w:r>
+        <w:rPr>
+          <w:rFonts w:ascii="Times New Roman" w:hAnsi="Times New Roman" w:cs="Times New Roman"/>
+          <w:b/>
+          <w:sz w:val="24"/>
+          <w:szCs w:val="24"/>
+        </w:rPr>
+        <w:t>information</w:t>
+      </w:r>
+    </w:p>
+    <w:p>
+      <w:pPr>
+        <w:rPr>
+          <w:rFonts w:ascii="Times New Roman" w:hAnsi="Times New Roman" w:cs="Times New Roman"/>
+          <w:sz w:val="24"/>
+          <w:szCs w:val="24"/>
+        </w:rPr>
+      </w:pPr>
+      <w:r>
+        <w:rPr>
+          <w:rFonts w:ascii="Times New Roman" w:hAnsi="Times New Roman" w:cs="Times New Roman"/>
+          <w:sz w:val="24"/>
+          <w:szCs w:val="24"/>
+        </w:rPr>
+        <w:t>Andel procent av användarna skiljer sig beroende på artikel, då antalet användare för studien har varit olika</w:t>
+      </w:r>
+      <w:r>
+        <w:rPr>
+          <w:rFonts w:ascii="Times New Roman" w:hAnsi="Times New Roman" w:cs="Times New Roman"/>
+          <w:sz w:val="24"/>
+          <w:szCs w:val="24"/>
+        </w:rPr>
+        <w:t>, men visar ändå vad fokus läggs på när mobilt internet används</w:t>
+      </w:r>
+      <w:r>
+        <w:rPr>
+          <w:rFonts w:ascii="Times New Roman" w:hAnsi="Times New Roman" w:cs="Times New Roman"/>
+          <w:sz w:val="24"/>
+          <w:szCs w:val="24"/>
+        </w:rPr>
+        <w:t xml:space="preserve">. I Sverige uppskattas att </w:t>
+      </w:r>
+      <w:proofErr w:type="gramStart"/>
+      <w:r>
+        <w:rPr>
+          <w:rFonts w:ascii="Times New Roman" w:hAnsi="Times New Roman" w:cs="Times New Roman"/>
+          <w:sz w:val="24"/>
+          <w:szCs w:val="24"/>
+        </w:rPr>
+        <w:t>50%</w:t>
+      </w:r>
+      <w:proofErr w:type="gramEnd"/>
+      <w:r>
+        <w:rPr>
+          <w:rFonts w:ascii="Times New Roman" w:hAnsi="Times New Roman" w:cs="Times New Roman"/>
+          <w:sz w:val="24"/>
+          <w:szCs w:val="24"/>
+        </w:rPr>
+        <w:t xml:space="preserve"> använder mobilt inter</w:t>
+      </w:r>
+      <w:r>
+        <w:rPr>
+          <w:rFonts w:ascii="Times New Roman" w:hAnsi="Times New Roman" w:cs="Times New Roman"/>
+          <w:sz w:val="24"/>
+          <w:szCs w:val="24"/>
+        </w:rPr>
+        <w:t>net</w:t>
+      </w:r>
+      <w:r>
+        <w:rPr>
+          <w:rFonts w:ascii="Times New Roman" w:hAnsi="Times New Roman" w:cs="Times New Roman"/>
+          <w:sz w:val="24"/>
+          <w:szCs w:val="24"/>
+        </w:rPr>
+        <w:t xml:space="preserve"> för att sköta e-post, 43% för socialt nätverk, 40% för att kolla vädret och nyheter och 18% för att söka fakta[]</w:t>
+      </w:r>
+      <w:r>
+        <w:rPr>
+          <w:rFonts w:ascii="Times New Roman" w:hAnsi="Times New Roman" w:cs="Times New Roman"/>
+          <w:sz w:val="24"/>
+          <w:szCs w:val="24"/>
+        </w:rPr>
+        <w:t xml:space="preserve"> dagligen</w:t>
+      </w:r>
+      <w:r>
+        <w:rPr>
+          <w:rFonts w:ascii="Times New Roman" w:hAnsi="Times New Roman" w:cs="Times New Roman"/>
+          <w:sz w:val="24"/>
+          <w:szCs w:val="24"/>
+        </w:rPr>
+        <w:t xml:space="preserve">. I en annan studie där användningen utav mobilt internet analyserades med hjälp utav 109 deltagare [] visades sig att </w:t>
+      </w:r>
+      <w:proofErr w:type="gramStart"/>
+      <w:r>
+        <w:rPr>
+          <w:rFonts w:ascii="Times New Roman" w:hAnsi="Times New Roman" w:cs="Times New Roman"/>
+          <w:sz w:val="24"/>
+          <w:szCs w:val="24"/>
+        </w:rPr>
+        <w:t>70%</w:t>
+      </w:r>
+      <w:proofErr w:type="gramEnd"/>
+      <w:r>
+        <w:rPr>
+          <w:rFonts w:ascii="Times New Roman" w:hAnsi="Times New Roman" w:cs="Times New Roman"/>
+          <w:sz w:val="24"/>
+          <w:szCs w:val="24"/>
+        </w:rPr>
+        <w:t xml:space="preserve"> av deltagarna använde mobilt internet för att kolla nyheter, v</w:t>
+      </w:r>
+      <w:r>
+        <w:rPr>
+          <w:rFonts w:ascii="Times New Roman" w:hAnsi="Times New Roman" w:cs="Times New Roman"/>
+          <w:sz w:val="24"/>
+          <w:szCs w:val="24"/>
+        </w:rPr>
+        <w:t>äder och söka fakta, 13</w:t>
+      </w:r>
+      <w:r>
+        <w:rPr>
+          <w:rFonts w:ascii="Times New Roman" w:hAnsi="Times New Roman" w:cs="Times New Roman"/>
+          <w:sz w:val="24"/>
+          <w:szCs w:val="24"/>
+        </w:rPr>
+        <w:t xml:space="preserve">% utav </w:t>
+      </w:r>
+      <w:r>
+        <w:rPr>
+          <w:rFonts w:ascii="Times New Roman" w:hAnsi="Times New Roman" w:cs="Times New Roman"/>
+          <w:sz w:val="24"/>
+          <w:szCs w:val="24"/>
+        </w:rPr>
+        <w:t>deltagarna använde mobilt internet till sociala nätverk och 17% för att kolla på film och lyssna på musik[]. I en liknande studie där 18 aktiva mobilanvändare studerades varje dag under en period av 4 veckor, handlade deras dagliga användning utav mobilt internet 27 % utav sociala nätverk, 24 % utav nyheter och vädret,</w:t>
+      </w:r>
+      <w:r>
+        <w:rPr>
+          <w:rFonts w:ascii="Times New Roman" w:hAnsi="Times New Roman" w:cs="Times New Roman"/>
+          <w:sz w:val="24"/>
+          <w:szCs w:val="24"/>
+        </w:rPr>
+        <w:t xml:space="preserve"> </w:t>
+      </w:r>
+      <w:r>
+        <w:rPr>
+          <w:rFonts w:ascii="Times New Roman" w:hAnsi="Times New Roman" w:cs="Times New Roman"/>
+          <w:sz w:val="24"/>
+          <w:szCs w:val="24"/>
+        </w:rPr>
+        <w:t xml:space="preserve">18.8% för email, 14.9 för vanligt surf, </w:t>
+      </w:r>
+      <w:proofErr w:type="gramStart"/>
+      <w:r>
+        <w:rPr>
+          <w:rFonts w:ascii="Times New Roman" w:hAnsi="Times New Roman" w:cs="Times New Roman"/>
+          <w:sz w:val="24"/>
+          <w:szCs w:val="24"/>
+        </w:rPr>
+        <w:t>10%</w:t>
+      </w:r>
+      <w:proofErr w:type="gramEnd"/>
+      <w:r>
+        <w:rPr>
+          <w:rFonts w:ascii="Times New Roman" w:hAnsi="Times New Roman" w:cs="Times New Roman"/>
+          <w:sz w:val="24"/>
+          <w:szCs w:val="24"/>
+        </w:rPr>
+        <w:t xml:space="preserve"> för mobilt sök och 5.1% för kartor[].</w:t>
+      </w:r>
+    </w:p>
+    <w:p>
+      <w:pPr>
+        <w:rPr>
+          <w:rFonts w:ascii="Times New Roman" w:hAnsi="Times New Roman" w:cs="Times New Roman"/>
+          <w:sz w:val="24"/>
+          <w:szCs w:val="24"/>
+        </w:rPr>
+      </w:pPr>
+      <w:r>
+        <w:rPr>
+          <w:rFonts w:ascii="Times New Roman" w:hAnsi="Times New Roman" w:cs="Times New Roman"/>
+          <w:sz w:val="24"/>
+          <w:szCs w:val="24"/>
+        </w:rPr>
+        <w:t xml:space="preserve">I desktop sammanhang anses dessa fyra områden användning vara minst lika populär. </w:t>
+      </w:r>
+      <w:r>
+        <w:rPr>
+          <w:rFonts w:ascii="Times New Roman" w:hAnsi="Times New Roman" w:cs="Times New Roman"/>
+          <w:sz w:val="24"/>
+          <w:szCs w:val="24"/>
+        </w:rPr>
+        <w:t xml:space="preserve">I en studie som gjorde hos </w:t>
+      </w:r>
+      <w:proofErr w:type="spellStart"/>
+      <w:r>
+        <w:rPr>
+          <w:rFonts w:ascii="Times New Roman" w:hAnsi="Times New Roman" w:cs="Times New Roman"/>
+          <w:sz w:val="24"/>
+          <w:szCs w:val="24"/>
+        </w:rPr>
+        <w:t>HarrisPolls</w:t>
+      </w:r>
+      <w:proofErr w:type="spellEnd"/>
+      <w:r>
+        <w:rPr>
+          <w:rFonts w:ascii="Times New Roman" w:hAnsi="Times New Roman" w:cs="Times New Roman"/>
+          <w:sz w:val="24"/>
+          <w:szCs w:val="24"/>
+        </w:rPr>
+        <w:t>[</w:t>
+      </w:r>
+      <w:proofErr w:type="gramStart"/>
+      <w:r>
+        <w:rPr>
+          <w:rFonts w:ascii="Times New Roman" w:hAnsi="Times New Roman" w:cs="Times New Roman"/>
+          <w:sz w:val="24"/>
+          <w:szCs w:val="24"/>
+        </w:rPr>
+        <w:t>ref]  samlades</w:t>
+      </w:r>
+      <w:proofErr w:type="gramEnd"/>
+      <w:r>
+        <w:rPr>
+          <w:rFonts w:ascii="Times New Roman" w:hAnsi="Times New Roman" w:cs="Times New Roman"/>
+          <w:sz w:val="24"/>
+          <w:szCs w:val="24"/>
+        </w:rPr>
+        <w:t xml:space="preserve"> 2400 vuxna varav 991 mobilt internet användare för att</w:t>
+      </w:r>
+      <w:r>
+        <w:rPr>
+          <w:rFonts w:ascii="Times New Roman" w:hAnsi="Times New Roman" w:cs="Times New Roman"/>
+          <w:sz w:val="24"/>
+          <w:szCs w:val="24"/>
+        </w:rPr>
+        <w:t xml:space="preserve"> se hur enheterna använder i </w:t>
+      </w:r>
+      <w:r>
+        <w:rPr>
+          <w:rFonts w:ascii="Times New Roman" w:hAnsi="Times New Roman" w:cs="Times New Roman"/>
+          <w:sz w:val="24"/>
+          <w:szCs w:val="24"/>
+        </w:rPr>
+        <w:t>jämförelse beroende på kontext.</w:t>
+      </w:r>
+      <w:bookmarkStart w:id="0" w:name="_GoBack"/>
+      <w:bookmarkEnd w:id="0"/>
+    </w:p>
+    <w:tbl>
+      <w:tblPr>
+        <w:tblStyle w:val="TableGrid"/>
+        <w:tblW w:w="0" w:type="auto"/>
+        <w:jc w:val="center"/>
+        <w:tblLook w:val="04A0" w:firstRow="1" w:lastRow="0" w:firstColumn="1" w:lastColumn="0" w:noHBand="0" w:noVBand="1"/>
+      </w:tblPr>
+      <w:tblGrid>
+        <w:gridCol w:w="2518"/>
+        <w:gridCol w:w="2336"/>
+        <w:gridCol w:w="2410"/>
+      </w:tblGrid>
+      <w:tr>
+        <w:trPr>
+          <w:jc w:val="center"/>
+        </w:trPr>
+        <w:tc>
+          <w:tcPr>
+            <w:tcW w:w="2518" w:type="dxa"/>
+          </w:tcPr>
+          <w:p>
+            <w:pPr>
+              <w:rPr>
+                <w:rFonts w:ascii="Times New Roman" w:hAnsi="Times New Roman" w:cs="Times New Roman"/>
+                <w:sz w:val="24"/>
+                <w:szCs w:val="24"/>
+              </w:rPr>
+            </w:pPr>
+          </w:p>
+        </w:tc>
+        <w:tc>
+          <w:tcPr>
+            <w:tcW w:w="2268" w:type="dxa"/>
+          </w:tcPr>
+          <w:p>
+            <w:pPr>
+              <w:rPr>
+                <w:rFonts w:ascii="Times New Roman" w:hAnsi="Times New Roman" w:cs="Times New Roman"/>
+                <w:sz w:val="24"/>
+                <w:szCs w:val="24"/>
+              </w:rPr>
+            </w:pPr>
+            <w:r>
+              <w:rPr>
+                <w:rFonts w:ascii="Times New Roman" w:hAnsi="Times New Roman" w:cs="Times New Roman"/>
+                <w:sz w:val="24"/>
+                <w:szCs w:val="24"/>
+              </w:rPr>
+              <w:t>Dator(desktop/laptop)</w:t>
+            </w:r>
+          </w:p>
+        </w:tc>
+        <w:tc>
+          <w:tcPr>
+            <w:tcW w:w="2410" w:type="dxa"/>
+          </w:tcPr>
+          <w:p>
+            <w:pPr>
+              <w:rPr>
+                <w:rFonts w:ascii="Times New Roman" w:hAnsi="Times New Roman" w:cs="Times New Roman"/>
+                <w:sz w:val="24"/>
+                <w:szCs w:val="24"/>
+              </w:rPr>
+            </w:pPr>
+            <w:r>
+              <w:rPr>
+                <w:rFonts w:ascii="Times New Roman" w:hAnsi="Times New Roman" w:cs="Times New Roman"/>
+                <w:sz w:val="24"/>
+                <w:szCs w:val="24"/>
+              </w:rPr>
+              <w:t>Mobil(</w:t>
+            </w:r>
+            <w:proofErr w:type="spellStart"/>
+            <w:r>
+              <w:rPr>
+                <w:rFonts w:ascii="Times New Roman" w:hAnsi="Times New Roman" w:cs="Times New Roman"/>
+                <w:sz w:val="24"/>
+                <w:szCs w:val="24"/>
+              </w:rPr>
+              <w:t>Smartphone</w:t>
+            </w:r>
+            <w:proofErr w:type="spellEnd"/>
+            <w:r>
+              <w:rPr>
+                <w:rFonts w:ascii="Times New Roman" w:hAnsi="Times New Roman" w:cs="Times New Roman"/>
+                <w:sz w:val="24"/>
+                <w:szCs w:val="24"/>
+              </w:rPr>
+              <w:t>)</w:t>
+            </w:r>
+          </w:p>
+        </w:tc>
+      </w:tr>
+      <w:tr>
+        <w:trPr>
+          <w:jc w:val="center"/>
+        </w:trPr>
+        <w:tc>
+          <w:tcPr>
+            <w:tcW w:w="2518" w:type="dxa"/>
+          </w:tcPr>
+          <w:p>
+            <w:pPr>
+              <w:rPr>
+                <w:rFonts w:ascii="Times New Roman" w:hAnsi="Times New Roman" w:cs="Times New Roman"/>
+                <w:sz w:val="24"/>
+                <w:szCs w:val="24"/>
+              </w:rPr>
+            </w:pPr>
+            <w:r>
+              <w:rPr>
+                <w:rFonts w:ascii="Times New Roman" w:hAnsi="Times New Roman" w:cs="Times New Roman"/>
+                <w:sz w:val="24"/>
+                <w:szCs w:val="24"/>
+              </w:rPr>
+              <w:t>Sköta E-post</w:t>
+            </w:r>
+          </w:p>
+        </w:tc>
+        <w:tc>
+          <w:tcPr>
+            <w:tcW w:w="2268" w:type="dxa"/>
+          </w:tcPr>
+          <w:p>
+            <w:pPr>
+              <w:jc w:val="right"/>
+              <w:rPr>
+                <w:rFonts w:ascii="Times New Roman" w:hAnsi="Times New Roman" w:cs="Times New Roman"/>
+                <w:sz w:val="24"/>
+                <w:szCs w:val="24"/>
+              </w:rPr>
+            </w:pPr>
+            <w:proofErr w:type="gramStart"/>
+            <w:r>
+              <w:rPr>
+                <w:rFonts w:ascii="Times New Roman" w:hAnsi="Times New Roman" w:cs="Times New Roman"/>
+                <w:sz w:val="24"/>
+                <w:szCs w:val="24"/>
+              </w:rPr>
+              <w:t>90%</w:t>
+            </w:r>
+            <w:proofErr w:type="gramEnd"/>
+          </w:p>
+        </w:tc>
+        <w:tc>
+          <w:tcPr>
+            <w:tcW w:w="2410" w:type="dxa"/>
+          </w:tcPr>
+          <w:p>
+            <w:pPr>
+              <w:jc w:val="right"/>
+              <w:rPr>
+                <w:rFonts w:ascii="Times New Roman" w:hAnsi="Times New Roman" w:cs="Times New Roman"/>
+                <w:sz w:val="24"/>
+                <w:szCs w:val="24"/>
+              </w:rPr>
+            </w:pPr>
+            <w:proofErr w:type="gramStart"/>
+            <w:r>
+              <w:rPr>
+                <w:rFonts w:ascii="Times New Roman" w:hAnsi="Times New Roman" w:cs="Times New Roman"/>
+                <w:sz w:val="24"/>
+                <w:szCs w:val="24"/>
+              </w:rPr>
+              <w:t>72%</w:t>
+            </w:r>
+            <w:proofErr w:type="gramEnd"/>
+          </w:p>
+        </w:tc>
+      </w:tr>
+      <w:tr>
+        <w:trPr>
+          <w:jc w:val="center"/>
+        </w:trPr>
+        <w:tc>
+          <w:tcPr>
+            <w:tcW w:w="2518" w:type="dxa"/>
+          </w:tcPr>
+          <w:p>
+            <w:pPr>
+              <w:rPr>
+                <w:rFonts w:ascii="Times New Roman" w:hAnsi="Times New Roman" w:cs="Times New Roman"/>
+                <w:sz w:val="24"/>
+                <w:szCs w:val="24"/>
+              </w:rPr>
+            </w:pPr>
+            <w:r>
+              <w:rPr>
+                <w:rFonts w:ascii="Times New Roman" w:hAnsi="Times New Roman" w:cs="Times New Roman"/>
+                <w:sz w:val="24"/>
+                <w:szCs w:val="24"/>
+              </w:rPr>
+              <w:t>Sociala Nätverk</w:t>
+            </w:r>
+          </w:p>
+        </w:tc>
+        <w:tc>
+          <w:tcPr>
+            <w:tcW w:w="2268" w:type="dxa"/>
+          </w:tcPr>
+          <w:p>
+            <w:pPr>
+              <w:jc w:val="right"/>
+              <w:rPr>
+                <w:rFonts w:ascii="Times New Roman" w:hAnsi="Times New Roman" w:cs="Times New Roman"/>
+                <w:sz w:val="24"/>
+                <w:szCs w:val="24"/>
+              </w:rPr>
+            </w:pPr>
+            <w:proofErr w:type="gramStart"/>
+            <w:r>
+              <w:rPr>
+                <w:rFonts w:ascii="Times New Roman" w:hAnsi="Times New Roman" w:cs="Times New Roman"/>
+                <w:sz w:val="24"/>
+                <w:szCs w:val="24"/>
+              </w:rPr>
+              <w:t>69%</w:t>
+            </w:r>
+            <w:proofErr w:type="gramEnd"/>
+          </w:p>
+        </w:tc>
+        <w:tc>
+          <w:tcPr>
+            <w:tcW w:w="2410" w:type="dxa"/>
+          </w:tcPr>
+          <w:p>
+            <w:pPr>
+              <w:jc w:val="right"/>
+              <w:rPr>
+                <w:rFonts w:ascii="Times New Roman" w:hAnsi="Times New Roman" w:cs="Times New Roman"/>
+                <w:sz w:val="24"/>
+                <w:szCs w:val="24"/>
+              </w:rPr>
+            </w:pPr>
+            <w:proofErr w:type="gramStart"/>
+            <w:r>
+              <w:rPr>
+                <w:rFonts w:ascii="Times New Roman" w:hAnsi="Times New Roman" w:cs="Times New Roman"/>
+                <w:sz w:val="24"/>
+                <w:szCs w:val="24"/>
+              </w:rPr>
+              <w:t>64%</w:t>
+            </w:r>
+            <w:proofErr w:type="gramEnd"/>
+          </w:p>
+        </w:tc>
+      </w:tr>
+      <w:tr>
+        <w:trPr>
+          <w:jc w:val="center"/>
+        </w:trPr>
+        <w:tc>
+          <w:tcPr>
+            <w:tcW w:w="2518" w:type="dxa"/>
+          </w:tcPr>
+          <w:p>
+            <w:pPr>
+              <w:rPr>
+                <w:rFonts w:ascii="Times New Roman" w:hAnsi="Times New Roman" w:cs="Times New Roman"/>
+                <w:sz w:val="24"/>
+                <w:szCs w:val="24"/>
+              </w:rPr>
+            </w:pPr>
+            <w:r>
+              <w:rPr>
+                <w:rFonts w:ascii="Times New Roman" w:hAnsi="Times New Roman" w:cs="Times New Roman"/>
+                <w:sz w:val="24"/>
+                <w:szCs w:val="24"/>
+              </w:rPr>
+              <w:t>Söka information</w:t>
+            </w:r>
+          </w:p>
+        </w:tc>
+        <w:tc>
+          <w:tcPr>
+            <w:tcW w:w="2268" w:type="dxa"/>
+          </w:tcPr>
+          <w:p>
+            <w:pPr>
+              <w:jc w:val="right"/>
+              <w:rPr>
+                <w:rFonts w:ascii="Times New Roman" w:hAnsi="Times New Roman" w:cs="Times New Roman"/>
+                <w:sz w:val="24"/>
+                <w:szCs w:val="24"/>
+              </w:rPr>
+            </w:pPr>
+            <w:proofErr w:type="gramStart"/>
+            <w:r>
+              <w:rPr>
+                <w:rFonts w:ascii="Times New Roman" w:hAnsi="Times New Roman" w:cs="Times New Roman"/>
+                <w:sz w:val="24"/>
+                <w:szCs w:val="24"/>
+              </w:rPr>
+              <w:t>81%</w:t>
+            </w:r>
+            <w:proofErr w:type="gramEnd"/>
+          </w:p>
+        </w:tc>
+        <w:tc>
+          <w:tcPr>
+            <w:tcW w:w="2410" w:type="dxa"/>
+          </w:tcPr>
+          <w:p>
+            <w:pPr>
+              <w:jc w:val="right"/>
+              <w:rPr>
+                <w:rFonts w:ascii="Times New Roman" w:hAnsi="Times New Roman" w:cs="Times New Roman"/>
+                <w:sz w:val="24"/>
+                <w:szCs w:val="24"/>
+              </w:rPr>
+            </w:pPr>
+            <w:proofErr w:type="gramStart"/>
+            <w:r>
+              <w:rPr>
+                <w:rFonts w:ascii="Times New Roman" w:hAnsi="Times New Roman" w:cs="Times New Roman"/>
+                <w:sz w:val="24"/>
+                <w:szCs w:val="24"/>
+              </w:rPr>
+              <w:t>45%</w:t>
+            </w:r>
+            <w:proofErr w:type="gramEnd"/>
+          </w:p>
+        </w:tc>
+      </w:tr>
+      <w:tr>
+        <w:trPr>
+          <w:jc w:val="center"/>
+        </w:trPr>
+        <w:tc>
+          <w:tcPr>
+            <w:tcW w:w="2518" w:type="dxa"/>
+          </w:tcPr>
+          <w:p>
+            <w:pPr>
+              <w:rPr>
+                <w:rFonts w:ascii="Times New Roman" w:hAnsi="Times New Roman" w:cs="Times New Roman"/>
+                <w:sz w:val="24"/>
+                <w:szCs w:val="24"/>
+              </w:rPr>
+            </w:pPr>
+            <w:r>
+              <w:rPr>
+                <w:rFonts w:ascii="Times New Roman" w:hAnsi="Times New Roman" w:cs="Times New Roman"/>
+                <w:sz w:val="24"/>
+                <w:szCs w:val="24"/>
+              </w:rPr>
+              <w:t>Kolla nyheter*</w:t>
+            </w:r>
+          </w:p>
+        </w:tc>
+        <w:tc>
+          <w:tcPr>
+            <w:tcW w:w="2268" w:type="dxa"/>
+          </w:tcPr>
+          <w:p>
+            <w:pPr>
+              <w:jc w:val="right"/>
+              <w:rPr>
+                <w:rFonts w:ascii="Times New Roman" w:hAnsi="Times New Roman" w:cs="Times New Roman"/>
+                <w:sz w:val="24"/>
+                <w:szCs w:val="24"/>
+              </w:rPr>
+            </w:pPr>
+            <w:proofErr w:type="gramStart"/>
+            <w:r>
+              <w:rPr>
+                <w:rFonts w:ascii="Times New Roman" w:hAnsi="Times New Roman" w:cs="Times New Roman"/>
+                <w:sz w:val="24"/>
+                <w:szCs w:val="24"/>
+              </w:rPr>
+              <w:t>57%</w:t>
+            </w:r>
+            <w:proofErr w:type="gramEnd"/>
+          </w:p>
+        </w:tc>
+        <w:tc>
+          <w:tcPr>
+            <w:tcW w:w="2410" w:type="dxa"/>
+          </w:tcPr>
+          <w:p>
+            <w:pPr>
+              <w:jc w:val="right"/>
+              <w:rPr>
+                <w:rFonts w:ascii="Times New Roman" w:hAnsi="Times New Roman" w:cs="Times New Roman"/>
+                <w:sz w:val="24"/>
+                <w:szCs w:val="24"/>
+              </w:rPr>
+            </w:pPr>
+            <w:proofErr w:type="gramStart"/>
+            <w:r>
+              <w:rPr>
+                <w:rFonts w:ascii="Times New Roman" w:hAnsi="Times New Roman" w:cs="Times New Roman"/>
+                <w:sz w:val="24"/>
+                <w:szCs w:val="24"/>
+              </w:rPr>
+              <w:t>43%</w:t>
+            </w:r>
+            <w:proofErr w:type="gramEnd"/>
+          </w:p>
+        </w:tc>
+      </w:tr>
+    </w:tbl>
+    <w:p>
+      <w:pPr>
+        <w:rPr>
+          <w:rFonts w:ascii="Times New Roman" w:hAnsi="Times New Roman" w:cs="Times New Roman"/>
+          <w:sz w:val="24"/>
+          <w:szCs w:val="24"/>
+        </w:rPr>
+      </w:pPr>
+    </w:p>
+    <w:p>
+      <w:pPr>
+        <w:rPr>
+          <w:rFonts w:ascii="Times New Roman" w:hAnsi="Times New Roman" w:cs="Times New Roman"/>
+          <w:sz w:val="24"/>
+          <w:szCs w:val="24"/>
+        </w:rPr>
+      </w:pPr>
+    </w:p>
+    <w:p>
+      <w:pPr>
+        <w:rPr>
+          <w:rFonts w:ascii="Times New Roman" w:hAnsi="Times New Roman" w:cs="Times New Roman"/>
+          <w:sz w:val="24"/>
+          <w:szCs w:val="24"/>
+        </w:rPr>
+      </w:pPr>
+    </w:p>
+    <w:p>
+      <w:pPr>
+        <w:rPr>
+          <w:rFonts w:ascii="Times New Roman" w:hAnsi="Times New Roman" w:cs="Times New Roman"/>
+          <w:sz w:val="24"/>
+          <w:szCs w:val="24"/>
+        </w:rPr>
+      </w:pPr>
+    </w:p>
+    <w:p>
+      <w:pPr>
+        <w:rPr>
+          <w:rFonts w:ascii="Times New Roman" w:hAnsi="Times New Roman" w:cs="Times New Roman"/>
+          <w:sz w:val="32"/>
+          <w:szCs w:val="32"/>
+        </w:rPr>
+      </w:pPr>
+    </w:p>
     <w:sectPr>
       <w:pgSz w:w="11906" w:h="16838"/>
       <w:pgMar w:top="1417" w:right="1417" w:bottom="1417" w:left="1417" w:header="708" w:footer="708" w:gutter="0"/>
@@ -5860,6 +7060,56 @@
     </w:sectPr>
   </w:body>
 </w:document>
+</file>
+
+<file path=word/endnotes.xml><?xml version="1.0" encoding="utf-8"?>
+<w:endnotes xmlns:wpc="http://schemas.microsoft.com/office/word/2010/wordprocessingCanvas" xmlns:mc="http://schemas.openxmlformats.org/markup-compatibility/2006" xmlns:o="urn:schemas-microsoft-com:office:office" xmlns:r="http://schemas.openxmlformats.org/officeDocument/2006/relationships" xmlns:m="http://schemas.openxmlformats.org/officeDocument/2006/math" xmlns:v="urn:schemas-microsoft-com:vml" xmlns:wp14="http://schemas.microsoft.com/office/word/2010/wordprocessingDrawing" xmlns:wp="http://schemas.openxmlformats.org/drawingml/2006/wordprocessingDrawing" xmlns:w10="urn:schemas-microsoft-com:office:word" xmlns:w="http://schemas.openxmlformats.org/wordprocessingml/2006/main" xmlns:w14="http://schemas.microsoft.com/office/word/2010/wordml" xmlns:wpg="http://schemas.microsoft.com/office/word/2010/wordprocessingGroup" xmlns:wpi="http://schemas.microsoft.com/office/word/2010/wordprocessingInk" xmlns:wne="http://schemas.microsoft.com/office/word/2006/wordml" xmlns:wps="http://schemas.microsoft.com/office/word/2010/wordprocessingShape" mc:Ignorable="w14 wp14">
+  <w:endnote w:type="separator" w:id="-1">
+    <w:p>
+      <w:pPr>
+        <w:spacing w:after="0" w:line="240" w:lineRule="auto"/>
+      </w:pPr>
+      <w:r>
+        <w:separator/>
+      </w:r>
+    </w:p>
+  </w:endnote>
+  <w:endnote w:type="continuationSeparator" w:id="0">
+    <w:p>
+      <w:pPr>
+        <w:spacing w:after="0" w:line="240" w:lineRule="auto"/>
+      </w:pPr>
+      <w:r>
+        <w:continuationSeparator/>
+      </w:r>
+    </w:p>
+  </w:endnote>
+</w:endnotes>
+</file>
+
+<file path=word/footnotes.xml><?xml version="1.0" encoding="utf-8"?>
+<w:footnotes xmlns:wpc="http://schemas.microsoft.com/office/word/2010/wordprocessingCanvas" xmlns:mc="http://schemas.openxmlformats.org/markup-compatibility/2006" xmlns:o="urn:schemas-microsoft-com:office:office" xmlns:r="http://schemas.openxmlformats.org/officeDocument/2006/relationships" xmlns:m="http://schemas.openxmlformats.org/officeDocument/2006/math" xmlns:v="urn:schemas-microsoft-com:vml" xmlns:wp14="http://schemas.microsoft.com/office/word/2010/wordprocessingDrawing" xmlns:wp="http://schemas.openxmlformats.org/drawingml/2006/wordprocessingDrawing" xmlns:w10="urn:schemas-microsoft-com:office:word" xmlns:w="http://schemas.openxmlformats.org/wordprocessingml/2006/main" xmlns:w14="http://schemas.microsoft.com/office/word/2010/wordml" xmlns:wpg="http://schemas.microsoft.com/office/word/2010/wordprocessingGroup" xmlns:wpi="http://schemas.microsoft.com/office/word/2010/wordprocessingInk" xmlns:wne="http://schemas.microsoft.com/office/word/2006/wordml" xmlns:wps="http://schemas.microsoft.com/office/word/2010/wordprocessingShape" mc:Ignorable="w14 wp14">
+  <w:footnote w:type="separator" w:id="-1">
+    <w:p>
+      <w:pPr>
+        <w:spacing w:after="0" w:line="240" w:lineRule="auto"/>
+      </w:pPr>
+      <w:r>
+        <w:separator/>
+      </w:r>
+    </w:p>
+  </w:footnote>
+  <w:footnote w:type="continuationSeparator" w:id="0">
+    <w:p>
+      <w:pPr>
+        <w:spacing w:after="0" w:line="240" w:lineRule="auto"/>
+      </w:pPr>
+      <w:r>
+        <w:continuationSeparator/>
+      </w:r>
+    </w:p>
+  </w:footnote>
+</w:footnotes>
 </file>
 
 <file path=word/numbering.xml><?xml version="1.0" encoding="utf-8"?>
@@ -6037,9 +7287,9 @@
     </w:lvl>
   </w:abstractNum>
   <w:abstractNum w:abstractNumId="2">
-    <w:nsid w:val="5A9E28F9"/>
+    <w:nsid w:val="510C0026"/>
     <w:multiLevelType w:val="hybridMultilevel"/>
-    <w:tmpl w:val="30F4513C"/>
+    <w:tmpl w:val="D16246FE"/>
     <w:lvl w:ilvl="0" w:tplc="041D0001">
       <w:start w:val="1"/>
       <w:numFmt w:val="bullet"/>
@@ -6149,14 +7399,130 @@
       </w:rPr>
     </w:lvl>
   </w:abstractNum>
+  <w:abstractNum w:abstractNumId="3">
+    <w:nsid w:val="5A9E28F9"/>
+    <w:multiLevelType w:val="hybridMultilevel"/>
+    <w:tmpl w:val="30F4513C"/>
+    <w:lvl w:ilvl="0" w:tplc="041D0001">
+      <w:start w:val="1"/>
+      <w:numFmt w:val="bullet"/>
+      <w:lvlText w:val=""/>
+      <w:lvlJc w:val="left"/>
+      <w:pPr>
+        <w:ind w:left="720" w:hanging="360"/>
+      </w:pPr>
+      <w:rPr>
+        <w:rFonts w:ascii="Symbol" w:hAnsi="Symbol" w:hint="default"/>
+      </w:rPr>
+    </w:lvl>
+    <w:lvl w:ilvl="1" w:tplc="041D0003" w:tentative="1">
+      <w:start w:val="1"/>
+      <w:numFmt w:val="bullet"/>
+      <w:lvlText w:val="o"/>
+      <w:lvlJc w:val="left"/>
+      <w:pPr>
+        <w:ind w:left="1440" w:hanging="360"/>
+      </w:pPr>
+      <w:rPr>
+        <w:rFonts w:ascii="Courier New" w:hAnsi="Courier New" w:cs="Courier New" w:hint="default"/>
+      </w:rPr>
+    </w:lvl>
+    <w:lvl w:ilvl="2" w:tplc="041D0005" w:tentative="1">
+      <w:start w:val="1"/>
+      <w:numFmt w:val="bullet"/>
+      <w:lvlText w:val=""/>
+      <w:lvlJc w:val="left"/>
+      <w:pPr>
+        <w:ind w:left="2160" w:hanging="360"/>
+      </w:pPr>
+      <w:rPr>
+        <w:rFonts w:ascii="Wingdings" w:hAnsi="Wingdings" w:hint="default"/>
+      </w:rPr>
+    </w:lvl>
+    <w:lvl w:ilvl="3" w:tplc="041D0001" w:tentative="1">
+      <w:start w:val="1"/>
+      <w:numFmt w:val="bullet"/>
+      <w:lvlText w:val=""/>
+      <w:lvlJc w:val="left"/>
+      <w:pPr>
+        <w:ind w:left="2880" w:hanging="360"/>
+      </w:pPr>
+      <w:rPr>
+        <w:rFonts w:ascii="Symbol" w:hAnsi="Symbol" w:hint="default"/>
+      </w:rPr>
+    </w:lvl>
+    <w:lvl w:ilvl="4" w:tplc="041D0003" w:tentative="1">
+      <w:start w:val="1"/>
+      <w:numFmt w:val="bullet"/>
+      <w:lvlText w:val="o"/>
+      <w:lvlJc w:val="left"/>
+      <w:pPr>
+        <w:ind w:left="3600" w:hanging="360"/>
+      </w:pPr>
+      <w:rPr>
+        <w:rFonts w:ascii="Courier New" w:hAnsi="Courier New" w:cs="Courier New" w:hint="default"/>
+      </w:rPr>
+    </w:lvl>
+    <w:lvl w:ilvl="5" w:tplc="041D0005" w:tentative="1">
+      <w:start w:val="1"/>
+      <w:numFmt w:val="bullet"/>
+      <w:lvlText w:val=""/>
+      <w:lvlJc w:val="left"/>
+      <w:pPr>
+        <w:ind w:left="4320" w:hanging="360"/>
+      </w:pPr>
+      <w:rPr>
+        <w:rFonts w:ascii="Wingdings" w:hAnsi="Wingdings" w:hint="default"/>
+      </w:rPr>
+    </w:lvl>
+    <w:lvl w:ilvl="6" w:tplc="041D0001" w:tentative="1">
+      <w:start w:val="1"/>
+      <w:numFmt w:val="bullet"/>
+      <w:lvlText w:val=""/>
+      <w:lvlJc w:val="left"/>
+      <w:pPr>
+        <w:ind w:left="5040" w:hanging="360"/>
+      </w:pPr>
+      <w:rPr>
+        <w:rFonts w:ascii="Symbol" w:hAnsi="Symbol" w:hint="default"/>
+      </w:rPr>
+    </w:lvl>
+    <w:lvl w:ilvl="7" w:tplc="041D0003" w:tentative="1">
+      <w:start w:val="1"/>
+      <w:numFmt w:val="bullet"/>
+      <w:lvlText w:val="o"/>
+      <w:lvlJc w:val="left"/>
+      <w:pPr>
+        <w:ind w:left="5760" w:hanging="360"/>
+      </w:pPr>
+      <w:rPr>
+        <w:rFonts w:ascii="Courier New" w:hAnsi="Courier New" w:cs="Courier New" w:hint="default"/>
+      </w:rPr>
+    </w:lvl>
+    <w:lvl w:ilvl="8" w:tplc="041D0005" w:tentative="1">
+      <w:start w:val="1"/>
+      <w:numFmt w:val="bullet"/>
+      <w:lvlText w:val=""/>
+      <w:lvlJc w:val="left"/>
+      <w:pPr>
+        <w:ind w:left="6480" w:hanging="360"/>
+      </w:pPr>
+      <w:rPr>
+        <w:rFonts w:ascii="Wingdings" w:hAnsi="Wingdings" w:hint="default"/>
+      </w:rPr>
+    </w:lvl>
+  </w:abstractNum>
   <w:num w:numId="1">
-    <w:abstractNumId w:val="2"/>
+    <w:abstractNumId w:val="3"/>
   </w:num>
   <w:num w:numId="2">
     <w:abstractNumId w:val="0"/>
   </w:num>
   <w:num w:numId="3">
     <w:abstractNumId w:val="1"/>
+  </w:num>
+  <w:num w:numId="4">
+    <w:abstractNumId w:val="2"/>
   </w:num>
 </w:numbering>
 </file>
@@ -6397,6 +7763,80 @@
       <w:contextualSpacing/>
     </w:pPr>
   </w:style>
+  <w:style w:type="paragraph" w:styleId="BalloonText">
+    <w:name w:val="Balloon Text"/>
+    <w:basedOn w:val="Normal"/>
+    <w:link w:val="BalloonTextChar"/>
+    <w:uiPriority w:val="99"/>
+    <w:semiHidden/>
+    <w:unhideWhenUsed/>
+    <w:rsid w:val="005E18D3"/>
+    <w:pPr>
+      <w:spacing w:after="0" w:line="240" w:lineRule="auto"/>
+    </w:pPr>
+    <w:rPr>
+      <w:rFonts w:ascii="Tahoma" w:hAnsi="Tahoma" w:cs="Tahoma"/>
+      <w:sz w:val="16"/>
+      <w:szCs w:val="16"/>
+    </w:rPr>
+  </w:style>
+  <w:style w:type="character" w:customStyle="1" w:styleId="BalloonTextChar">
+    <w:name w:val="Balloon Text Char"/>
+    <w:basedOn w:val="DefaultParagraphFont"/>
+    <w:link w:val="BalloonText"/>
+    <w:uiPriority w:val="99"/>
+    <w:semiHidden/>
+    <w:rsid w:val="005E18D3"/>
+    <w:rPr>
+      <w:rFonts w:ascii="Tahoma" w:hAnsi="Tahoma" w:cs="Tahoma"/>
+      <w:sz w:val="16"/>
+      <w:szCs w:val="16"/>
+    </w:rPr>
+  </w:style>
+  <w:style w:type="paragraph" w:styleId="Header">
+    <w:name w:val="header"/>
+    <w:basedOn w:val="Normal"/>
+    <w:link w:val="HeaderChar"/>
+    <w:uiPriority w:val="99"/>
+    <w:unhideWhenUsed/>
+    <w:rsid w:val="00076458"/>
+    <w:pPr>
+      <w:tabs>
+        <w:tab w:val="center" w:pos="4536"/>
+        <w:tab w:val="right" w:pos="9072"/>
+      </w:tabs>
+      <w:spacing w:after="0" w:line="240" w:lineRule="auto"/>
+    </w:pPr>
+  </w:style>
+  <w:style w:type="character" w:customStyle="1" w:styleId="HeaderChar">
+    <w:name w:val="Header Char"/>
+    <w:basedOn w:val="DefaultParagraphFont"/>
+    <w:link w:val="Header"/>
+    <w:uiPriority w:val="99"/>
+    <w:rsid w:val="00076458"/>
+  </w:style>
+  <w:style w:type="paragraph" w:styleId="Footer">
+    <w:name w:val="footer"/>
+    <w:basedOn w:val="Normal"/>
+    <w:link w:val="FooterChar"/>
+    <w:uiPriority w:val="99"/>
+    <w:unhideWhenUsed/>
+    <w:rsid w:val="00076458"/>
+    <w:pPr>
+      <w:tabs>
+        <w:tab w:val="center" w:pos="4536"/>
+        <w:tab w:val="right" w:pos="9072"/>
+      </w:tabs>
+      <w:spacing w:after="0" w:line="240" w:lineRule="auto"/>
+    </w:pPr>
+  </w:style>
+  <w:style w:type="character" w:customStyle="1" w:styleId="FooterChar">
+    <w:name w:val="Footer Char"/>
+    <w:basedOn w:val="DefaultParagraphFont"/>
+    <w:link w:val="Footer"/>
+    <w:uiPriority w:val="99"/>
+    <w:rsid w:val="00076458"/>
+  </w:style>
 </w:styles>
 </file>
 
@@ -6636,7 +8076,355 @@
       <w:contextualSpacing/>
     </w:pPr>
   </w:style>
+  <w:style w:type="paragraph" w:styleId="BalloonText">
+    <w:name w:val="Balloon Text"/>
+    <w:basedOn w:val="Normal"/>
+    <w:link w:val="BalloonTextChar"/>
+    <w:uiPriority w:val="99"/>
+    <w:semiHidden/>
+    <w:unhideWhenUsed/>
+    <w:rsid w:val="005E18D3"/>
+    <w:pPr>
+      <w:spacing w:after="0" w:line="240" w:lineRule="auto"/>
+    </w:pPr>
+    <w:rPr>
+      <w:rFonts w:ascii="Tahoma" w:hAnsi="Tahoma" w:cs="Tahoma"/>
+      <w:sz w:val="16"/>
+      <w:szCs w:val="16"/>
+    </w:rPr>
+  </w:style>
+  <w:style w:type="character" w:customStyle="1" w:styleId="BalloonTextChar">
+    <w:name w:val="Balloon Text Char"/>
+    <w:basedOn w:val="DefaultParagraphFont"/>
+    <w:link w:val="BalloonText"/>
+    <w:uiPriority w:val="99"/>
+    <w:semiHidden/>
+    <w:rsid w:val="005E18D3"/>
+    <w:rPr>
+      <w:rFonts w:ascii="Tahoma" w:hAnsi="Tahoma" w:cs="Tahoma"/>
+      <w:sz w:val="16"/>
+      <w:szCs w:val="16"/>
+    </w:rPr>
+  </w:style>
+  <w:style w:type="paragraph" w:styleId="Header">
+    <w:name w:val="header"/>
+    <w:basedOn w:val="Normal"/>
+    <w:link w:val="HeaderChar"/>
+    <w:uiPriority w:val="99"/>
+    <w:unhideWhenUsed/>
+    <w:rsid w:val="00076458"/>
+    <w:pPr>
+      <w:tabs>
+        <w:tab w:val="center" w:pos="4536"/>
+        <w:tab w:val="right" w:pos="9072"/>
+      </w:tabs>
+      <w:spacing w:after="0" w:line="240" w:lineRule="auto"/>
+    </w:pPr>
+  </w:style>
+  <w:style w:type="character" w:customStyle="1" w:styleId="HeaderChar">
+    <w:name w:val="Header Char"/>
+    <w:basedOn w:val="DefaultParagraphFont"/>
+    <w:link w:val="Header"/>
+    <w:uiPriority w:val="99"/>
+    <w:rsid w:val="00076458"/>
+  </w:style>
+  <w:style w:type="paragraph" w:styleId="Footer">
+    <w:name w:val="footer"/>
+    <w:basedOn w:val="Normal"/>
+    <w:link w:val="FooterChar"/>
+    <w:uiPriority w:val="99"/>
+    <w:unhideWhenUsed/>
+    <w:rsid w:val="00076458"/>
+    <w:pPr>
+      <w:tabs>
+        <w:tab w:val="center" w:pos="4536"/>
+        <w:tab w:val="right" w:pos="9072"/>
+      </w:tabs>
+      <w:spacing w:after="0" w:line="240" w:lineRule="auto"/>
+    </w:pPr>
+  </w:style>
+  <w:style w:type="character" w:customStyle="1" w:styleId="FooterChar">
+    <w:name w:val="Footer Char"/>
+    <w:basedOn w:val="DefaultParagraphFont"/>
+    <w:link w:val="Footer"/>
+    <w:uiPriority w:val="99"/>
+    <w:rsid w:val="00076458"/>
+  </w:style>
 </w:styles>
+</file>
+
+<file path=word/charts/chart1.xml><?xml version="1.0" encoding="utf-8"?>
+<c:chartSpace xmlns:c="http://schemas.openxmlformats.org/drawingml/2006/chart" xmlns:a="http://schemas.openxmlformats.org/drawingml/2006/main" xmlns:r="http://schemas.openxmlformats.org/officeDocument/2006/relationships">
+  <c:date1904 val="0"/>
+  <c:lang val="sv-SE"/>
+  <c:roundedCorners val="0"/>
+  <mc:AlternateContent xmlns:mc="http://schemas.openxmlformats.org/markup-compatibility/2006">
+    <mc:Choice xmlns:c14="http://schemas.microsoft.com/office/drawing/2007/8/2/chart" Requires="c14">
+      <c14:style val="102"/>
+    </mc:Choice>
+    <mc:Fallback>
+      <c:style val="2"/>
+    </mc:Fallback>
+  </mc:AlternateContent>
+  <c:chart>
+    <c:autoTitleDeleted val="0"/>
+    <c:plotArea>
+      <c:layout/>
+      <c:barChart>
+        <c:barDir val="col"/>
+        <c:grouping val="clustered"/>
+        <c:varyColors val="0"/>
+        <c:ser>
+          <c:idx val="0"/>
+          <c:order val="0"/>
+          <c:tx>
+            <c:strRef>
+              <c:f>Sheet1!$B$1</c:f>
+              <c:strCache>
+                <c:ptCount val="1"/>
+                <c:pt idx="0">
+                  <c:v>någon gång 2012</c:v>
+                </c:pt>
+              </c:strCache>
+            </c:strRef>
+          </c:tx>
+          <c:invertIfNegative val="0"/>
+          <c:cat>
+            <c:strRef>
+              <c:f>Sheet1!$A$2:$A$12</c:f>
+              <c:strCache>
+                <c:ptCount val="11"/>
+                <c:pt idx="0">
+                  <c:v>5-6 år</c:v>
+                </c:pt>
+                <c:pt idx="1">
+                  <c:v>7-8 år</c:v>
+                </c:pt>
+                <c:pt idx="2">
+                  <c:v>9-10 år</c:v>
+                </c:pt>
+                <c:pt idx="3">
+                  <c:v>12-15 år</c:v>
+                </c:pt>
+                <c:pt idx="4">
+                  <c:v>16-25 år</c:v>
+                </c:pt>
+                <c:pt idx="5">
+                  <c:v>26-35 år</c:v>
+                </c:pt>
+                <c:pt idx="6">
+                  <c:v>36-45 år</c:v>
+                </c:pt>
+                <c:pt idx="7">
+                  <c:v>46-55 år</c:v>
+                </c:pt>
+                <c:pt idx="8">
+                  <c:v>56-65 år</c:v>
+                </c:pt>
+                <c:pt idx="9">
+                  <c:v>66-75</c:v>
+                </c:pt>
+                <c:pt idx="10">
+                  <c:v>76+</c:v>
+                </c:pt>
+              </c:strCache>
+            </c:strRef>
+          </c:cat>
+          <c:val>
+            <c:numRef>
+              <c:f>Sheet1!$B$2:$B$12</c:f>
+              <c:numCache>
+                <c:formatCode>General</c:formatCode>
+                <c:ptCount val="11"/>
+                <c:pt idx="0">
+                  <c:v>12</c:v>
+                </c:pt>
+                <c:pt idx="1">
+                  <c:v>24</c:v>
+                </c:pt>
+                <c:pt idx="2">
+                  <c:v>50</c:v>
+                </c:pt>
+                <c:pt idx="3">
+                  <c:v>83</c:v>
+                </c:pt>
+                <c:pt idx="4">
+                  <c:v>83</c:v>
+                </c:pt>
+                <c:pt idx="5">
+                  <c:v>84</c:v>
+                </c:pt>
+                <c:pt idx="6">
+                  <c:v>75</c:v>
+                </c:pt>
+                <c:pt idx="7">
+                  <c:v>53</c:v>
+                </c:pt>
+                <c:pt idx="8">
+                  <c:v>32</c:v>
+                </c:pt>
+                <c:pt idx="9">
+                  <c:v>17</c:v>
+                </c:pt>
+                <c:pt idx="10">
+                  <c:v>5</c:v>
+                </c:pt>
+              </c:numCache>
+            </c:numRef>
+          </c:val>
+        </c:ser>
+        <c:ser>
+          <c:idx val="1"/>
+          <c:order val="1"/>
+          <c:tx>
+            <c:strRef>
+              <c:f>Sheet1!$C$1</c:f>
+              <c:strCache>
+                <c:ptCount val="1"/>
+                <c:pt idx="0">
+                  <c:v>dagligen 2012</c:v>
+                </c:pt>
+              </c:strCache>
+            </c:strRef>
+          </c:tx>
+          <c:invertIfNegative val="0"/>
+          <c:cat>
+            <c:strRef>
+              <c:f>Sheet1!$A$2:$A$12</c:f>
+              <c:strCache>
+                <c:ptCount val="11"/>
+                <c:pt idx="0">
+                  <c:v>5-6 år</c:v>
+                </c:pt>
+                <c:pt idx="1">
+                  <c:v>7-8 år</c:v>
+                </c:pt>
+                <c:pt idx="2">
+                  <c:v>9-10 år</c:v>
+                </c:pt>
+                <c:pt idx="3">
+                  <c:v>12-15 år</c:v>
+                </c:pt>
+                <c:pt idx="4">
+                  <c:v>16-25 år</c:v>
+                </c:pt>
+                <c:pt idx="5">
+                  <c:v>26-35 år</c:v>
+                </c:pt>
+                <c:pt idx="6">
+                  <c:v>36-45 år</c:v>
+                </c:pt>
+                <c:pt idx="7">
+                  <c:v>46-55 år</c:v>
+                </c:pt>
+                <c:pt idx="8">
+                  <c:v>56-65 år</c:v>
+                </c:pt>
+                <c:pt idx="9">
+                  <c:v>66-75</c:v>
+                </c:pt>
+                <c:pt idx="10">
+                  <c:v>76+</c:v>
+                </c:pt>
+              </c:strCache>
+            </c:strRef>
+          </c:cat>
+          <c:val>
+            <c:numRef>
+              <c:f>Sheet1!$C$2:$C$12</c:f>
+              <c:numCache>
+                <c:formatCode>General</c:formatCode>
+                <c:ptCount val="11"/>
+                <c:pt idx="3">
+                  <c:v>62</c:v>
+                </c:pt>
+                <c:pt idx="4">
+                  <c:v>69</c:v>
+                </c:pt>
+                <c:pt idx="5">
+                  <c:v>67</c:v>
+                </c:pt>
+                <c:pt idx="6">
+                  <c:v>52</c:v>
+                </c:pt>
+                <c:pt idx="7">
+                  <c:v>30</c:v>
+                </c:pt>
+                <c:pt idx="8">
+                  <c:v>17</c:v>
+                </c:pt>
+                <c:pt idx="9">
+                  <c:v>4</c:v>
+                </c:pt>
+                <c:pt idx="10">
+                  <c:v>1</c:v>
+                </c:pt>
+              </c:numCache>
+            </c:numRef>
+          </c:val>
+        </c:ser>
+        <c:dLbls>
+          <c:showLegendKey val="0"/>
+          <c:showVal val="0"/>
+          <c:showCatName val="0"/>
+          <c:showSerName val="0"/>
+          <c:showPercent val="0"/>
+          <c:showBubbleSize val="0"/>
+        </c:dLbls>
+        <c:gapWidth val="150"/>
+        <c:axId val="48594304"/>
+        <c:axId val="48895872"/>
+      </c:barChart>
+      <c:catAx>
+        <c:axId val="48594304"/>
+        <c:scaling>
+          <c:orientation val="minMax"/>
+        </c:scaling>
+        <c:delete val="0"/>
+        <c:axPos val="b"/>
+        <c:majorTickMark val="out"/>
+        <c:minorTickMark val="none"/>
+        <c:tickLblPos val="nextTo"/>
+        <c:crossAx val="48895872"/>
+        <c:crosses val="autoZero"/>
+        <c:auto val="1"/>
+        <c:lblAlgn val="ctr"/>
+        <c:lblOffset val="100"/>
+        <c:noMultiLvlLbl val="0"/>
+      </c:catAx>
+      <c:valAx>
+        <c:axId val="48895872"/>
+        <c:scaling>
+          <c:orientation val="minMax"/>
+          <c:max val="100"/>
+        </c:scaling>
+        <c:delete val="0"/>
+        <c:axPos val="l"/>
+        <c:majorGridlines/>
+        <c:numFmt formatCode="General" sourceLinked="1"/>
+        <c:majorTickMark val="out"/>
+        <c:minorTickMark val="none"/>
+        <c:tickLblPos val="nextTo"/>
+        <c:crossAx val="48594304"/>
+        <c:crosses val="autoZero"/>
+        <c:crossBetween val="between"/>
+      </c:valAx>
+    </c:plotArea>
+    <c:legend>
+      <c:legendPos val="r"/>
+      <c:overlay val="0"/>
+    </c:legend>
+    <c:plotVisOnly val="1"/>
+    <c:dispBlanksAs val="gap"/>
+    <c:showDLblsOverMax val="0"/>
+  </c:chart>
+  <c:spPr>
+    <a:noFill/>
+  </c:spPr>
+  <c:externalData r:id="rId1">
+    <c:autoUpdate val="0"/>
+  </c:externalData>
+</c:chartSpace>
 </file>
 
 <file path=word/theme/theme1.xml><?xml version="1.0" encoding="utf-8"?>
@@ -6929,7 +8717,7 @@
 </file>
 
 <file path=customXml/itemProps1.xml><?xml version="1.0" encoding="utf-8"?>
-<ds:datastoreItem xmlns:ds="http://schemas.openxmlformats.org/officeDocument/2006/customXml" ds:itemID="{71499732-9DC9-4317-ABAE-EC56D2C0CD8D}">
+<ds:datastoreItem xmlns:ds="http://schemas.openxmlformats.org/officeDocument/2006/customXml" ds:itemID="{585B1EB4-C6A9-48CF-AED2-CB3D02055D98}">
   <ds:schemaRefs>
     <ds:schemaRef ds:uri="http://schemas.openxmlformats.org/officeDocument/2006/bibliography"/>
   </ds:schemaRefs>

</xml_diff>

<commit_message>
skrivit kalrt resutlat i latex, ska lasas sen blir det diskussion
</commit_message>
<xml_diff>
--- a/Resultat.docx
+++ b/Resultat.docx
@@ -9195,17 +9195,7 @@
           <w:sz w:val="24"/>
           <w:szCs w:val="24"/>
         </w:rPr>
-        <w:t xml:space="preserve"> länkar. I mobilvyn, behölls nedersta menyn, men de två översta sattes ihop och gömdes under en meny knapp fö</w:t>
-      </w:r>
-      <w:bookmarkStart w:id="0" w:name="_GoBack"/>
-      <w:bookmarkEnd w:id="0"/>
-      <w:r>
-        <w:rPr>
-          <w:rFonts w:ascii="Times New Roman" w:hAnsi="Times New Roman" w:cs="Times New Roman"/>
-          <w:sz w:val="24"/>
-          <w:szCs w:val="24"/>
-        </w:rPr>
-        <w:t>r att spara plats på mobilskärmen.</w:t>
+        <w:t xml:space="preserve"> länkar. I mobilvyn, behölls nedersta menyn, men de två översta sattes ihop och gömdes under en meny knapp för att spara plats på mobilskärmen.</w:t>
       </w:r>
     </w:p>
     <w:p>
@@ -12627,7 +12617,25 @@
           <w:sz w:val="24"/>
           <w:szCs w:val="24"/>
         </w:rPr>
-        <w:t>I mobil-</w:t>
+        <w:t>I mobil</w:t>
+      </w:r>
+      <w:r>
+        <w:rPr>
+          <w:rFonts w:ascii="Times New Roman" w:hAnsi="Times New Roman" w:cs="Times New Roman"/>
+          <w:sz w:val="24"/>
+          <w:szCs w:val="24"/>
+        </w:rPr>
+        <w:t>e</w:t>
+      </w:r>
+      <w:bookmarkStart w:id="0" w:name="_GoBack"/>
+      <w:bookmarkEnd w:id="0"/>
+      <w:r>
+        <w:rPr>
+          <w:rFonts w:ascii="Times New Roman" w:hAnsi="Times New Roman" w:cs="Times New Roman"/>
+          <w:sz w:val="24"/>
+          <w:szCs w:val="24"/>
+        </w:rPr>
+        <w:t>-</w:t>
       </w:r>
       <w:proofErr w:type="spellStart"/>
       <w:r>
@@ -16133,11 +16141,11 @@
           <c:showBubbleSize val="0"/>
         </c:dLbls>
         <c:gapWidth val="150"/>
-        <c:axId val="94057216"/>
-        <c:axId val="94568448"/>
+        <c:axId val="41321600"/>
+        <c:axId val="41323136"/>
       </c:barChart>
       <c:catAx>
-        <c:axId val="94057216"/>
+        <c:axId val="41321600"/>
         <c:scaling>
           <c:orientation val="minMax"/>
         </c:scaling>
@@ -16146,7 +16154,7 @@
         <c:majorTickMark val="out"/>
         <c:minorTickMark val="none"/>
         <c:tickLblPos val="nextTo"/>
-        <c:crossAx val="94568448"/>
+        <c:crossAx val="41323136"/>
         <c:crosses val="autoZero"/>
         <c:auto val="1"/>
         <c:lblAlgn val="ctr"/>
@@ -16154,7 +16162,7 @@
         <c:noMultiLvlLbl val="0"/>
       </c:catAx>
       <c:valAx>
-        <c:axId val="94568448"/>
+        <c:axId val="41323136"/>
         <c:scaling>
           <c:orientation val="minMax"/>
           <c:max val="100"/>
@@ -16166,7 +16174,7 @@
         <c:majorTickMark val="out"/>
         <c:minorTickMark val="none"/>
         <c:tickLblPos val="nextTo"/>
-        <c:crossAx val="94057216"/>
+        <c:crossAx val="41321600"/>
         <c:crosses val="autoZero"/>
         <c:crossBetween val="between"/>
       </c:valAx>
@@ -16478,7 +16486,7 @@
 </file>
 
 <file path=customXml/itemProps1.xml><?xml version="1.0" encoding="utf-8"?>
-<ds:datastoreItem xmlns:ds="http://schemas.openxmlformats.org/officeDocument/2006/customXml" ds:itemID="{9F9DE0BD-9ABA-4057-AF99-DC4BD1892D63}">
+<ds:datastoreItem xmlns:ds="http://schemas.openxmlformats.org/officeDocument/2006/customXml" ds:itemID="{D396BA33-ABFA-450A-9E01-F964293EC930}">
   <ds:schemaRefs>
     <ds:schemaRef ds:uri="http://schemas.openxmlformats.org/officeDocument/2006/bibliography"/>
   </ds:schemaRefs>

</xml_diff>